<commit_message>
advancements map to html to png to report
</commit_message>
<xml_diff>
--- a/examples/generic/wefe_site_analyst_permontanha.docx
+++ b/examples/generic/wefe_site_analyst_permontanha.docx
@@ -288,7 +288,7 @@
           <w:b w:val="0"/>
           <w:sz w:val="24"/>
         </w:rPr>
-        <w:t>3796342.75 kWh/m^2/a</w:t>
+        <w:t>1879.06 kWh/m^2/a</w:t>
       </w:r>
     </w:p>
     <w:p>
@@ -352,7 +352,7 @@
           <w:b w:val="0"/>
           <w:sz w:val="24"/>
         </w:rPr>
-        <w:t>4.10 m/s</w:t>
+        <w:t>3.96 m/s</w:t>
       </w:r>
     </w:p>
     <w:p>
@@ -416,7 +416,7 @@
           <w:b w:val="0"/>
           <w:sz w:val="24"/>
         </w:rPr>
-        <w:t>742.03 mm</w:t>
+        <w:t>474.27 mm</w:t>
       </w:r>
     </w:p>
     <w:p>
@@ -480,7 +480,7 @@
           <w:b w:val="0"/>
           <w:sz w:val="24"/>
         </w:rPr>
-        <w:t>16.96 °C</w:t>
+        <w:t>17.36 °C</w:t>
       </w:r>
     </w:p>
     <w:p>

</xml_diff>